<commit_message>
updating SIP copy from word | 2025-08-25 12:22:32 | Changed: .DS_Store Propuesta de Investigacion/SIP.docx logs/upload_log_2025-08-25_12-17-52.txt logs/upload_log_2025-08-25_12-18-40.txt logs/upload_log_2025-08-25_12-20-25.txt logs/upload_log_2025-08-25_12-22-32.txt
</commit_message>
<xml_diff>
--- a/Propuesta de Investigacion/SIP.docx
+++ b/Propuesta de Investigacion/SIP.docx
@@ -609,7 +609,25 @@
         <w:rPr>
           <w:lang w:val="es-CO"/>
         </w:rPr>
-        <w:t xml:space="preserve">siendo utilizado para las criptomonedas. </w:t>
+        <w:t xml:space="preserve">siendo utilizado </w:t>
+      </w:r>
+      <w:r>
+        <w:rPr>
+          <w:lang w:val="es-CO"/>
+        </w:rPr>
+        <w:t xml:space="preserve">principalmente </w:t>
+      </w:r>
+      <w:r>
+        <w:rPr>
+          <w:lang w:val="es-CO"/>
+        </w:rPr>
+        <w:t>para</w:t>
+      </w:r>
+      <w:r>
+        <w:rPr>
+          <w:lang w:val="es-CO"/>
+        </w:rPr>
+        <w:t xml:space="preserve"> rastrear los movimientos de criptomonedas.</w:t>
       </w:r>
     </w:p>
     <w:p>
@@ -720,22 +738,6 @@
           <w:lang w:val="es-CO"/>
         </w:rPr>
         <w:t>no convencional e innovadora.</w:t>
-      </w:r>
-    </w:p>
-    <w:p>
-      <w:pPr>
-        <w:rPr>
-          <w:rFonts w:ascii="Times New Roman" w:hAnsi="Times New Roman"/>
-          <w:color w:val="000000" w:themeColor="text1"/>
-          <w:lang w:val="es-CO"/>
-        </w:rPr>
-      </w:pPr>
-      <w:r>
-        <w:rPr>
-          <w:lang w:val="es-CO"/>
-        </w:rPr>
-        <w:lastRenderedPageBreak/>
-        <w:br w:type="page"/>
       </w:r>
     </w:p>
     <w:p>
@@ -964,7 +966,247 @@
         <w:rPr>
           <w:lang w:val="es-CO"/>
         </w:rPr>
-        <w:t>En mi análisis de las causas por las que no tenemos el país que soñamos, la corrupción siempre se presenta como uno de los factores mas evidentes e influenci</w:t>
+        <w:t xml:space="preserve">En mi análisis de las causas por las </w:t>
+      </w:r>
+      <w:r>
+        <w:rPr>
+          <w:lang w:val="es-CO"/>
+        </w:rPr>
+        <w:t>cuales</w:t>
+      </w:r>
+      <w:r>
+        <w:rPr>
+          <w:lang w:val="es-CO"/>
+        </w:rPr>
+        <w:t xml:space="preserve"> no tenemos el país que soñamos, la corrupción siempre se presenta como uno de los factores </w:t>
+      </w:r>
+      <w:r>
+        <w:rPr>
+          <w:lang w:val="es-CO"/>
+        </w:rPr>
+        <w:t>más</w:t>
+      </w:r>
+      <w:r>
+        <w:rPr>
+          <w:lang w:val="es-CO"/>
+        </w:rPr>
+        <w:t xml:space="preserve"> evidentes e inf</w:t>
+      </w:r>
+      <w:r>
+        <w:rPr>
+          <w:lang w:val="es-CO"/>
+        </w:rPr>
+        <w:t xml:space="preserve">luyentes en esta condición: es por esto que determine que, si mi verdadero propósito es “ayudarle” a Colombia, </w:t>
+      </w:r>
+      <w:r>
+        <w:rPr>
+          <w:lang w:val="es-CO"/>
+        </w:rPr>
+        <w:t xml:space="preserve">debería empezar atacando los factores que mas contribuyen a la situación actual. </w:t>
+      </w:r>
+      <w:r>
+        <w:rPr>
+          <w:lang w:val="es-CO"/>
+        </w:rPr>
+        <w:t xml:space="preserve">En este orden de ideas, </w:t>
+      </w:r>
+      <w:r>
+        <w:rPr>
+          <w:lang w:val="es-CO"/>
+        </w:rPr>
+        <w:t xml:space="preserve">decidí abordar esta problemática de la corrupción </w:t>
+      </w:r>
+      <w:r>
+        <w:rPr>
+          <w:lang w:val="es-CO"/>
+        </w:rPr>
+        <w:t>desde una perspectiva alternativa, porque claramente las soluciones que se han planteado en el pasado no hay funcionado</w:t>
+      </w:r>
+      <w:r>
+        <w:rPr>
+          <w:lang w:val="es-CO"/>
+        </w:rPr>
+        <w:t xml:space="preserve">. </w:t>
+      </w:r>
+    </w:p>
+    <w:p>
+      <w:pPr>
+        <w:pStyle w:val="APASEPTIMA"/>
+        <w:rPr>
+          <w:lang w:val="es-CO"/>
+        </w:rPr>
+      </w:pPr>
+      <w:r>
+        <w:rPr>
+          <w:lang w:val="es-CO"/>
+        </w:rPr>
+        <w:t xml:space="preserve">La innovación y el cambio no </w:t>
+      </w:r>
+      <w:r>
+        <w:rPr>
+          <w:lang w:val="es-CO"/>
+        </w:rPr>
+        <w:t>se encuentra</w:t>
+      </w:r>
+      <w:r>
+        <w:rPr>
+          <w:lang w:val="es-CO"/>
+        </w:rPr>
+        <w:t>n</w:t>
+      </w:r>
+      <w:r>
+        <w:rPr>
+          <w:lang w:val="es-CO"/>
+        </w:rPr>
+        <w:t xml:space="preserve"> en un camino viejo</w:t>
+      </w:r>
+      <w:r>
+        <w:rPr>
+          <w:lang w:val="es-CO"/>
+        </w:rPr>
+        <w:t>.</w:t>
+      </w:r>
+      <w:r>
+        <w:rPr>
+          <w:lang w:val="es-CO"/>
+        </w:rPr>
+        <w:t xml:space="preserve"> </w:t>
+      </w:r>
+      <w:r>
+        <w:rPr>
+          <w:lang w:val="es-CO"/>
+        </w:rPr>
+        <w:t>C</w:t>
+      </w:r>
+      <w:r>
+        <w:rPr>
+          <w:lang w:val="es-CO"/>
+        </w:rPr>
+        <w:t xml:space="preserve">ombinando mis pasiones dentro del mundo de la tecnología y las matemáticas con </w:t>
+      </w:r>
+      <w:r>
+        <w:rPr>
+          <w:lang w:val="es-CO"/>
+        </w:rPr>
+        <w:t xml:space="preserve">mi interés por el sector publico y la política, espero de todo corazón poder hacer un primer acercamiento al que espero sea el trabajo de mi vida y mi legado en el mundo: crear una mejor Colombia. </w:t>
+      </w:r>
+    </w:p>
+    <w:p>
+      <w:pPr>
+        <w:pStyle w:val="APASEPTIMA"/>
+        <w:jc w:val="center"/>
+        <w:rPr>
+          <w:b/>
+          <w:bCs/>
+          <w:lang w:val="es-CO"/>
+        </w:rPr>
+      </w:pPr>
+      <w:r>
+        <w:rPr>
+          <w:lang w:val="es-CO"/>
+        </w:rPr>
+        <w:br w:type="page"/>
+      </w:r>
+      <w:r>
+        <w:rPr>
+          <w:b/>
+          <w:bCs/>
+          <w:lang w:val="es-CO"/>
+        </w:rPr>
+        <w:lastRenderedPageBreak/>
+        <w:t>Importancia del tema</w:t>
+      </w:r>
+    </w:p>
+    <w:p>
+      <w:pPr>
+        <w:pStyle w:val="APASEPTIMA"/>
+        <w:rPr>
+          <w:lang w:val="es-CO"/>
+        </w:rPr>
+      </w:pPr>
+      <w:r>
+        <w:rPr>
+          <w:lang w:val="es-CO"/>
+        </w:rPr>
+        <w:t xml:space="preserve">El </w:t>
+      </w:r>
+      <w:r>
+        <w:rPr>
+          <w:lang w:val="es-CO"/>
+        </w:rPr>
+        <w:t>E</w:t>
+      </w:r>
+      <w:r>
+        <w:rPr>
+          <w:lang w:val="es-CO"/>
+        </w:rPr>
+        <w:t xml:space="preserve">stado es la única institución (o mejor dicho, conjunto de instituciones) que </w:t>
+      </w:r>
+      <w:r>
+        <w:rPr>
+          <w:lang w:val="es-CO"/>
+        </w:rPr>
+        <w:t>toca y afecta la vida de cada uno de los ciudadanos del país, y de lejos es la m</w:t>
+      </w:r>
+      <w:r>
+        <w:rPr>
+          <w:lang w:val="es-CO"/>
+        </w:rPr>
+        <w:t>á</w:t>
+      </w:r>
+      <w:r>
+        <w:rPr>
+          <w:lang w:val="es-CO"/>
+        </w:rPr>
+        <w:t xml:space="preserve">s impactante. </w:t>
+      </w:r>
+      <w:r>
+        <w:rPr>
+          <w:lang w:val="es-CO"/>
+        </w:rPr>
+        <w:t>El Estado,</w:t>
+      </w:r>
+      <w:r>
+        <w:rPr>
+          <w:lang w:val="es-CO"/>
+        </w:rPr>
+        <w:t xml:space="preserve"> en su conjunto, crea la condición y realidad del país en todos sus diferentes aspectos: económicos, sociales, </w:t>
+      </w:r>
+      <w:r>
+        <w:rPr>
+          <w:lang w:val="es-CO"/>
+        </w:rPr>
+        <w:t xml:space="preserve">políticos, </w:t>
+      </w:r>
+      <w:r>
+        <w:rPr>
+          <w:lang w:val="es-CO"/>
+        </w:rPr>
+        <w:t xml:space="preserve">educacionales, culturales, de salud, </w:t>
+      </w:r>
+      <w:r>
+        <w:rPr>
+          <w:lang w:val="es-CO"/>
+        </w:rPr>
+        <w:t>etc.</w:t>
+      </w:r>
+      <w:r>
+        <w:rPr>
+          <w:lang w:val="es-CO"/>
+        </w:rPr>
+        <w:t xml:space="preserve"> </w:t>
+      </w:r>
+      <w:r>
+        <w:rPr>
+          <w:lang w:val="es-CO"/>
+        </w:rPr>
+        <w:t xml:space="preserve">Teniendo que abarcar un abanico tan grande de </w:t>
+      </w:r>
+      <w:r>
+        <w:rPr>
+          <w:lang w:val="es-CO"/>
+        </w:rPr>
+        <w:t>responsabilidades, que siempre está en constante crecimiento, los recursos</w:t>
       </w:r>
     </w:p>
     <w:sectPr>

</xml_diff>